<commit_message>
prevent movement after game is over
</commit_message>
<xml_diff>
--- a/AS2 Report document.docx
+++ b/AS2 Report document.docx
@@ -2969,7 +2969,7 @@
           <w:sdtPr>
             <w:id w:val="65163685"/>
             <w14:checkbox>
-              <w14:checked w14:val="0"/>
+              <w14:checked w14:val="1"/>
               <w14:checkedState w14:val="2612" w14:font="MS Gothic"/>
               <w14:uncheckedState w14:val="2610" w14:font="MS Gothic"/>
             </w14:checkbox>
@@ -2989,7 +2989,7 @@
                   <w:rPr>
                     <w:rFonts w:ascii="MS Gothic" w:eastAsia="MS Gothic" w:hAnsi="MS Gothic" w:hint="eastAsia"/>
                   </w:rPr>
-                  <w:t>☐</w:t>
+                  <w:t>☒</w:t>
                 </w:r>
               </w:p>
             </w:tc>
@@ -4591,16 +4591,11 @@
         <w:pStyle w:val="Heading2"/>
       </w:pPr>
       <w:bookmarkStart w:id="2" w:name="_Toc197288687"/>
-      <w:proofErr w:type="gramStart"/>
       <w:r>
         <w:t xml:space="preserve">2.1  </w:t>
       </w:r>
       <w:r>
-        <w:t>How</w:t>
-      </w:r>
-      <w:proofErr w:type="gramEnd"/>
-      <w:r>
-        <w:t xml:space="preserve"> did you test that your code worked?</w:t>
+        <w:t>How did you test that your code worked?</w:t>
       </w:r>
       <w:bookmarkEnd w:id="2"/>
     </w:p>
@@ -4664,16 +4659,11 @@
         <w:pStyle w:val="Heading2"/>
       </w:pPr>
       <w:bookmarkStart w:id="3" w:name="_Toc197288688"/>
-      <w:proofErr w:type="gramStart"/>
       <w:r>
         <w:t xml:space="preserve">2.2  </w:t>
       </w:r>
       <w:r>
-        <w:t>Could</w:t>
-      </w:r>
-      <w:proofErr w:type="gramEnd"/>
-      <w:r>
-        <w:t xml:space="preserve"> you test certain aspects of the code without running the entire game and waiting for the correct condition to be met?</w:t>
+        <w:t>Could you test certain aspects of the code without running the entire game and waiting for the correct condition to be met?</w:t>
       </w:r>
       <w:bookmarkEnd w:id="3"/>
     </w:p>
@@ -4706,16 +4696,11 @@
         <w:pStyle w:val="Heading2"/>
       </w:pPr>
       <w:bookmarkStart w:id="4" w:name="_Toc197288689"/>
-      <w:proofErr w:type="gramStart"/>
       <w:r>
         <w:t xml:space="preserve">2.3  </w:t>
       </w:r>
       <w:r>
-        <w:t>What</w:t>
-      </w:r>
-      <w:proofErr w:type="gramEnd"/>
-      <w:r>
-        <w:t xml:space="preserve"> tests did you carry out, and what were the outcomes?</w:t>
+        <w:t>What tests did you carry out, and what were the outcomes?</w:t>
       </w:r>
       <w:bookmarkEnd w:id="4"/>
     </w:p>
@@ -6377,16 +6362,11 @@
         <w:pStyle w:val="Heading2"/>
       </w:pPr>
       <w:bookmarkStart w:id="7" w:name="_Toc197288692"/>
-      <w:proofErr w:type="gramStart"/>
       <w:r>
         <w:t xml:space="preserve">2.4  </w:t>
       </w:r>
       <w:r>
-        <w:t>What</w:t>
-      </w:r>
-      <w:proofErr w:type="gramEnd"/>
-      <w:r>
-        <w:t xml:space="preserve"> bugs did you discover during testing?</w:t>
+        <w:t>What bugs did you discover during testing?</w:t>
       </w:r>
       <w:bookmarkEnd w:id="7"/>
     </w:p>
@@ -6521,16 +6501,11 @@
         <w:pStyle w:val="Heading2"/>
       </w:pPr>
       <w:bookmarkStart w:id="9" w:name="_Toc197288694"/>
-      <w:proofErr w:type="gramStart"/>
       <w:r>
         <w:t xml:space="preserve">3.1  </w:t>
       </w:r>
       <w:r>
-        <w:t>A</w:t>
-      </w:r>
-      <w:proofErr w:type="gramEnd"/>
-      <w:r>
-        <w:t xml:space="preserve"> list of known bugs/weaknesses in the game</w:t>
+        <w:t>A list of known bugs/weaknesses in the game</w:t>
       </w:r>
       <w:bookmarkEnd w:id="9"/>
     </w:p>
@@ -6563,16 +6538,11 @@
         <w:pStyle w:val="Heading2"/>
       </w:pPr>
       <w:bookmarkStart w:id="10" w:name="_Toc197288695"/>
-      <w:proofErr w:type="gramStart"/>
       <w:r>
         <w:t xml:space="preserve">3.2  </w:t>
       </w:r>
       <w:r>
-        <w:t>What</w:t>
-      </w:r>
-      <w:proofErr w:type="gramEnd"/>
-      <w:r>
-        <w:t xml:space="preserve"> works well?</w:t>
+        <w:t>What works well?</w:t>
       </w:r>
       <w:bookmarkEnd w:id="10"/>
     </w:p>
@@ -6605,16 +6575,11 @@
         <w:pStyle w:val="Heading2"/>
       </w:pPr>
       <w:bookmarkStart w:id="11" w:name="_Toc197288696"/>
-      <w:proofErr w:type="gramStart"/>
       <w:r>
         <w:t xml:space="preserve">3.3  </w:t>
       </w:r>
       <w:r>
-        <w:t>What</w:t>
-      </w:r>
-      <w:proofErr w:type="gramEnd"/>
-      <w:r>
-        <w:t xml:space="preserve"> improvements could be made?</w:t>
+        <w:t>What improvements could be made?</w:t>
       </w:r>
       <w:bookmarkEnd w:id="11"/>
     </w:p>
@@ -6647,16 +6612,11 @@
         <w:pStyle w:val="Heading2"/>
       </w:pPr>
       <w:bookmarkStart w:id="12" w:name="_Toc197288697"/>
-      <w:proofErr w:type="gramStart"/>
       <w:r>
         <w:t xml:space="preserve">3.4  </w:t>
       </w:r>
       <w:r>
-        <w:t>What</w:t>
-      </w:r>
-      <w:proofErr w:type="gramEnd"/>
-      <w:r>
-        <w:t xml:space="preserve"> else would you have done if you had more time?</w:t>
+        <w:t>What else would you have done if you had more time?</w:t>
       </w:r>
       <w:bookmarkEnd w:id="12"/>
     </w:p>
@@ -6688,16 +6648,11 @@
         <w:pStyle w:val="Heading2"/>
       </w:pPr>
       <w:bookmarkStart w:id="13" w:name="_Toc197288698"/>
-      <w:proofErr w:type="gramStart"/>
       <w:r>
         <w:t xml:space="preserve">3.5  </w:t>
       </w:r>
       <w:r>
-        <w:t>How</w:t>
-      </w:r>
-      <w:proofErr w:type="gramEnd"/>
-      <w:r>
-        <w:t xml:space="preserve"> easy would it be to extend the game to add more functionality?</w:t>
+        <w:t>How easy would it be to extend the game to add more functionality?</w:t>
       </w:r>
       <w:bookmarkEnd w:id="13"/>
     </w:p>
@@ -6730,16 +6685,11 @@
         <w:pStyle w:val="Heading2"/>
       </w:pPr>
       <w:bookmarkStart w:id="14" w:name="_Toc197288699"/>
-      <w:proofErr w:type="gramStart"/>
       <w:r>
         <w:t xml:space="preserve">3.6  </w:t>
       </w:r>
       <w:r>
-        <w:t>If</w:t>
-      </w:r>
-      <w:proofErr w:type="gramEnd"/>
-      <w:r>
-        <w:t xml:space="preserve"> you had to build a similar game in the future, what would you do differently and why?</w:t>
+        <w:t>If you had to build a similar game in the future, what would you do differently and why?</w:t>
       </w:r>
       <w:bookmarkEnd w:id="14"/>
     </w:p>
@@ -6790,6 +6740,32 @@
         <w:t>References</w:t>
       </w:r>
       <w:bookmarkEnd w:id="16"/>
+    </w:p>
+    <w:p>
+      <w:r>
+        <w:t>Open AI ChatGPT(2023), [Generative AI]</w:t>
+      </w:r>
+      <w:r>
+        <w:t xml:space="preserve">, Available from: </w:t>
+      </w:r>
+      <w:r>
+        <w:t>https://chatgpt.com</w:t>
+      </w:r>
+      <w:r>
+        <w:t xml:space="preserve"> </w:t>
+      </w:r>
+      <w:r>
+        <w:t>[Accessed 5</w:t>
+      </w:r>
+      <w:r>
+        <w:rPr>
+          <w:vertAlign w:val="superscript"/>
+        </w:rPr>
+        <w:t>th</w:t>
+      </w:r>
+      <w:r>
+        <w:t xml:space="preserve"> May 2025]</w:t>
+      </w:r>
     </w:p>
     <w:sectPr>
       <w:footerReference w:type="even" r:id="rId8"/>
@@ -8529,6 +8505,18 @@
       <w14:ligatures w14:val="none"/>
     </w:rPr>
   </w:style>
+  <w:style w:type="character" w:styleId="UnresolvedMention">
+    <w:name w:val="Unresolved Mention"/>
+    <w:basedOn w:val="DefaultParagraphFont"/>
+    <w:uiPriority w:val="99"/>
+    <w:semiHidden/>
+    <w:unhideWhenUsed/>
+    <w:rsid w:val="00995392"/>
+    <w:rPr>
+      <w:color w:val="605E5C"/>
+      <w:shd w:val="clear" w:color="auto" w:fill="E1DFDD"/>
+    </w:rPr>
+  </w:style>
 </w:styles>
 </file>
 

</xml_diff>